<commit_message>
forcing me to sync these
syncing student web
</commit_message>
<xml_diff>
--- a/Ian/progFinalproposal.docx
+++ b/Ian/progFinalproposal.docx
@@ -124,6 +124,8 @@
       <w:r>
         <w:br w:type="page"/>
       </w:r>
+      <w:bookmarkStart w:id="0" w:name="_GoBack"/>
+      <w:bookmarkEnd w:id="0"/>
     </w:p>
     <w:p>
       <w:pPr>
@@ -228,29 +230,6 @@
       <w:r>
         <w:tab/>
         <w:t xml:space="preserve">   -addition to primary function</w:t>
-      </w:r>
-    </w:p>
-    <w:p>
-      <w:r>
-        <w:tab/>
-      </w:r>
-      <w:r>
-        <w:tab/>
-        <w:t>May 26, 2014</w:t>
-      </w:r>
-      <w:r>
-        <w:tab/>
-      </w:r>
-      <w:r>
-        <w:tab/>
-        <w:t>Ian Mori</w:t>
-      </w:r>
-      <w:r>
-        <w:tab/>
-      </w:r>
-      <w:r>
-        <w:tab/>
-        <w:t xml:space="preserve">   -restructuring of proposal</w:t>
       </w:r>
     </w:p>
     <w:p>
@@ -432,9 +411,6 @@
             <w:pPr>
               <w:cnfStyle w:val="000000100000" w:firstRow="0" w:lastRow="0" w:firstColumn="0" w:lastColumn="0" w:oddVBand="0" w:evenVBand="0" w:oddHBand="1" w:evenHBand="0" w:firstRowFirstColumn="0" w:firstRowLastColumn="0" w:lastRowFirstColumn="0" w:lastRowLastColumn="0"/>
             </w:pPr>
-            <w:r>
-              <w:t>BJ MacLean</w:t>
-            </w:r>
           </w:p>
         </w:tc>
         <w:tc>
@@ -505,10 +481,7 @@
               <w:cnfStyle w:val="000000000000" w:firstRow="0" w:lastRow="0" w:firstColumn="0" w:lastColumn="0" w:oddVBand="0" w:evenVBand="0" w:oddHBand="0" w:evenHBand="0" w:firstRowFirstColumn="0" w:firstRowLastColumn="0" w:lastRowFirstColumn="0" w:lastRowLastColumn="0"/>
             </w:pPr>
             <w:r>
-              <w:t>May 26</w:t>
-            </w:r>
-            <w:r>
-              <w:t>, 2014</w:t>
+              <w:t>May 23, 2014</w:t>
             </w:r>
           </w:p>
         </w:tc>
@@ -545,7 +518,16 @@
         <w:jc w:val="center"/>
       </w:pPr>
     </w:p>
-    <w:p/>
+    <w:p>
+      <w:pPr>
+        <w:jc w:val="center"/>
+      </w:pPr>
+    </w:p>
+    <w:p>
+      <w:pPr>
+        <w:jc w:val="center"/>
+      </w:pPr>
+    </w:p>
     <w:p>
       <w:pPr>
         <w:rPr>
@@ -603,42 +585,7 @@
         <w:t xml:space="preserve">a digital media </w:t>
       </w:r>
       <w:r>
-        <w:t xml:space="preserve">store, similar to </w:t>
-      </w:r>
-      <w:r>
-        <w:t>Steam or Amazon. There will be</w:t>
-      </w:r>
-      <w:r>
-        <w:t xml:space="preserve"> database </w:t>
-      </w:r>
-      <w:r>
-        <w:t>connectivity which will store inventory and customer data. C</w:t>
-      </w:r>
-      <w:r>
-        <w:t>ustome</w:t>
-      </w:r>
-      <w:r>
-        <w:t>rs will be able to create an account, login, modify the account, and make purchases on the account</w:t>
-      </w:r>
-      <w:r>
-        <w:t>. There will be no real purchasing functionality such as with PayPal,</w:t>
-      </w:r>
-      <w:r>
-        <w:t xml:space="preserve"> but</w:t>
-      </w:r>
-      <w:r>
-        <w:t xml:space="preserve"> this might come later on as the project evolves.</w:t>
-      </w:r>
-    </w:p>
-    <w:p>
-      <w:r>
-        <w:t xml:space="preserve">There will be a booking system for customers to set up support </w:t>
-      </w:r>
-      <w:r>
-        <w:t>call-backs</w:t>
-      </w:r>
-      <w:r>
-        <w:t xml:space="preserve"> and/or emails. A logging/reporting system will also be included for gathering information and data.</w:t>
+        <w:t>store, similar to Steam or Amazon. There will be a database for customers who will be able to login and make purchases on their accounts. There will be no real purchasing functionality such as with PayPal, this might come later on as the project evolves.</w:t>
       </w:r>
     </w:p>
     <w:p>
@@ -651,8 +598,6 @@
       <w:r>
         <w:t>could be used to set up other businesses in a similar fashion. Being able to store customer info, track purchases, and update and track current inventory are all necessary for nearly any business to run.</w:t>
       </w:r>
-      <w:bookmarkStart w:id="0" w:name="_GoBack"/>
-      <w:bookmarkEnd w:id="0"/>
     </w:p>
     <w:p>
       <w:r>
@@ -667,144 +612,105 @@
     </w:p>
     <w:p>
       <w:r>
-        <w:t>At the moment there are some pieces built that can be implemented (the online chat prog</w:t>
-      </w:r>
-      <w:r>
-        <w:t>ram) but that will be looked at</w:t>
-      </w:r>
-      <w:r>
-        <w:t xml:space="preserve"> after the project has most of the main components finished. There is a basic web layout and design done already, but this will be converted to proper JSP and Java classes.</w:t>
-      </w:r>
-    </w:p>
+        <w:t>At the moment there are some pieces built that can be implemented (the online chat program) but that will be looked at, after the project has most of the main components finished. There is a basic web layout and design done already, but this will be converted to proper JSP and Java classes.</w:t>
+      </w:r>
+    </w:p>
+    <w:p/>
     <w:p>
       <w:pPr>
         <w:rPr>
           <w:b/>
         </w:rPr>
       </w:pPr>
-    </w:p>
-    <w:p>
-      <w:pPr>
+      <w:r>
         <w:rPr>
           <w:b/>
         </w:rPr>
-      </w:pPr>
-      <w:r>
+        <w:t>1.3 Primary Functions</w:t>
+      </w:r>
+    </w:p>
+    <w:p>
+      <w:r>
+        <w:t xml:space="preserve">The primary functions for this project are to implement a web application that can </w:t>
+      </w:r>
+      <w:r>
+        <w:t xml:space="preserve">allow a customer to login, submit an order, and have the data captured and updated in a database. The </w:t>
+      </w:r>
+      <w:r>
+        <w:t xml:space="preserve">other </w:t>
+      </w:r>
+      <w:r>
+        <w:t>main function</w:t>
+      </w:r>
+      <w:r>
+        <w:t>s</w:t>
+      </w:r>
+      <w:r>
+        <w:t xml:space="preserve"> of this project would be to allow basic</w:t>
+      </w:r>
+      <w:r>
+        <w:t xml:space="preserve"> customer functions (</w:t>
+      </w:r>
+      <w:r>
+        <w:t>tracking an order, logging in</w:t>
+      </w:r>
+      <w:r>
+        <w:t>), there would also be the ability for a customer to book support sessions</w:t>
+      </w:r>
+      <w:r>
+        <w:t>/call-backs</w:t>
+      </w:r>
+      <w:r>
+        <w:t xml:space="preserve"> with staff from a calendar. T</w:t>
+      </w:r>
+      <w:r>
+        <w:t>rack</w:t>
+      </w:r>
+      <w:r>
+        <w:t>ing customer data and using</w:t>
+      </w:r>
+      <w:r>
+        <w:t xml:space="preserve"> a database to keep track of</w:t>
+      </w:r>
+      <w:r>
+        <w:t xml:space="preserve"> and update the</w:t>
+      </w:r>
+      <w:r>
+        <w:t xml:space="preserve"> inventory</w:t>
+      </w:r>
+      <w:r>
+        <w:t xml:space="preserve"> will all be built-in to the primary functions</w:t>
+      </w:r>
+      <w:r>
+        <w:t>.</w:t>
+      </w:r>
+    </w:p>
+    <w:p/>
+    <w:p>
+      <w:pPr>
         <w:rPr>
           <w:b/>
         </w:rPr>
-        <w:t>1.3 Primary Functions</w:t>
-      </w:r>
-    </w:p>
-    <w:p>
-      <w:r>
-        <w:t>1. Account creation</w:t>
-      </w:r>
-      <w:r>
-        <w:t>/modification</w:t>
-      </w:r>
-    </w:p>
-    <w:p>
-      <w:r>
-        <w:t>2. Login and Validation/Authentication</w:t>
-      </w:r>
-    </w:p>
-    <w:p>
-      <w:r>
-        <w:t xml:space="preserve">3. </w:t>
-      </w:r>
-      <w:r>
-        <w:t>Order Creation/S</w:t>
-      </w:r>
-      <w:r>
-        <w:t>ubmission</w:t>
-      </w:r>
-      <w:r>
-        <w:t>/Modification</w:t>
-      </w:r>
-    </w:p>
-    <w:p>
-      <w:r>
-        <w:t>4. Database connectivity</w:t>
-      </w:r>
-      <w:r>
-        <w:t xml:space="preserve"> and data persistence</w:t>
-      </w:r>
-      <w:r>
-        <w:t xml:space="preserve"> (concurrency/multi-threading)</w:t>
-      </w:r>
-    </w:p>
-    <w:p>
-      <w:r>
-        <w:t>5. Logging/reporting functions</w:t>
-      </w:r>
-    </w:p>
-    <w:p>
-      <w:r>
-        <w:t>6. Booking system for support</w:t>
-      </w:r>
-    </w:p>
-    <w:p>
-      <w:pPr>
+      </w:pPr>
+      <w:r>
         <w:rPr>
           <w:b/>
         </w:rPr>
-      </w:pPr>
-    </w:p>
-    <w:p>
-      <w:pPr>
-        <w:rPr>
-          <w:b/>
-        </w:rPr>
-      </w:pPr>
-    </w:p>
-    <w:p>
-      <w:pPr>
-        <w:rPr>
-          <w:b/>
-        </w:rPr>
-      </w:pPr>
-    </w:p>
-    <w:p>
-      <w:pPr>
-        <w:rPr>
-          <w:b/>
-        </w:rPr>
-      </w:pPr>
-      <w:r>
-        <w:rPr>
-          <w:b/>
-        </w:rPr>
-        <w:lastRenderedPageBreak/>
         <w:t>1.4 Secondary Functions</w:t>
       </w:r>
-    </w:p>
-    <w:p>
-      <w:pPr>
-        <w:rPr>
-          <w:b/>
-        </w:rPr>
-      </w:pPr>
-      <w:r>
-        <w:t>1. Payment system</w:t>
-      </w:r>
-    </w:p>
-    <w:p>
-      <w:r>
-        <w:t>2. SSL</w:t>
-      </w:r>
-    </w:p>
-    <w:p>
-      <w:r>
-        <w:t>3. Support live-chat</w:t>
-      </w:r>
-    </w:p>
-    <w:p>
-      <w:r>
-        <w:t xml:space="preserve">4. </w:t>
-      </w:r>
-      <w:r>
-        <w:t>Functioning games to play online</w:t>
+      <w:r>
+        <w:t xml:space="preserve"> </w:t>
+      </w:r>
+    </w:p>
+    <w:p>
+      <w:r>
+        <w:t>Some of the possible functions that might be implemented are taking actual payments through a service such as PayPal, have functioning games that can be played online,</w:t>
+      </w:r>
+      <w:r>
+        <w:t xml:space="preserve"> using an online support chat, more GUI components to add more graphics to the site, and possibly encryption</w:t>
+      </w:r>
+      <w:r>
+        <w:t>.</w:t>
       </w:r>
     </w:p>
     <w:sectPr>

</xml_diff>